<commit_message>
Update reports based on Jac comments
</commit_message>
<xml_diff>
--- a/report/MS Word reporting templates/FAIMMS_ReportTemplates_v2.1.docx
+++ b/report/MS Word reporting templates/FAIMMS_ReportTemplates_v2.1.docx
@@ -12,8 +12,6 @@
           <w:szCs w:val="40"/>
         </w:rPr>
       </w:pPr>
-      <w:bookmarkStart w:id="0" w:name="_GoBack"/>
-      <w:bookmarkEnd w:id="0"/>
       <w:r>
         <w:rPr>
           <w:b/>
@@ -648,13 +646,45 @@
           <w:b/>
           <w:i/>
         </w:rPr>
-        <w:t>Total number of distinct parameters (‘no_deployments’): XX</w:t>
-      </w:r>
+        <w:t>Total number of distinct parameters (‘no_</w:t>
+      </w:r>
+      <w:ins w:id="0" w:author="Xavier Hoenner" w:date="2015-10-12T11:29:00Z">
+        <w:r>
+          <w:rPr>
+            <w:b/>
+            <w:i/>
+          </w:rPr>
+          <w:t xml:space="preserve"> </w:t>
+        </w:r>
+        <w:r>
+          <w:rPr>
+            <w:b/>
+            <w:i/>
+          </w:rPr>
+          <w:t>instruments’</w:t>
+        </w:r>
+      </w:ins>
+      <w:del w:id="1" w:author="Xavier Hoenner" w:date="2015-10-12T11:29:00Z">
+        <w:r>
+          <w:rPr>
+            <w:b/>
+            <w:i/>
+          </w:rPr>
+          <w:delText>deployments’</w:delText>
+        </w:r>
+      </w:del>
       <w:r>
         <w:rPr>
           <w:b/>
           <w:i/>
         </w:rPr>
+        <w:t>): XX</w:t>
+      </w:r>
+      <w:r>
+        <w:rPr>
+          <w:b/>
+          <w:i/>
+        </w:rPr>
         <w:br/>
       </w:r>
       <w:r>
@@ -678,13 +708,26 @@
         </w:rPr>
         <w:t xml:space="preserve"> (‘no_</w:t>
       </w:r>
-      <w:r>
-        <w:rPr>
-          <w:b/>
-          <w:i/>
-        </w:rPr>
-        <w:t>instruments’</w:t>
-      </w:r>
+      <w:del w:id="2" w:author="Xavier Hoenner" w:date="2015-10-12T11:29:00Z">
+        <w:r>
+          <w:rPr>
+            <w:b/>
+            <w:i/>
+          </w:rPr>
+          <w:delText>instruments’</w:delText>
+        </w:r>
+      </w:del>
+      <w:ins w:id="3" w:author="Xavier Hoenner" w:date="2015-10-12T11:29:00Z">
+        <w:r>
+          <w:rPr>
+            <w:b/>
+            <w:i/>
+          </w:rPr>
+          <w:t>deployments’</w:t>
+        </w:r>
+      </w:ins>
+      <w:bookmarkStart w:id="4" w:name="_GoBack"/>
+      <w:bookmarkEnd w:id="4"/>
       <w:r>
         <w:rPr>
           <w:b/>
@@ -3278,12 +3321,22 @@
     <w:r>
       <w:fldChar w:fldCharType="separate"/>
     </w:r>
-    <w:r>
-      <w:rPr>
-        <w:noProof/>
-      </w:rPr>
-      <w:t>6/10/2015</w:t>
-    </w:r>
+    <w:ins w:id="5" w:author="Xavier Hoenner" w:date="2015-10-12T11:29:00Z">
+      <w:r>
+        <w:rPr>
+          <w:noProof/>
+        </w:rPr>
+        <w:t>12/10/2015</w:t>
+      </w:r>
+    </w:ins>
+    <w:del w:id="6" w:author="Xavier Hoenner" w:date="2015-10-12T11:29:00Z">
+      <w:r>
+        <w:rPr>
+          <w:noProof/>
+        </w:rPr>
+        <w:delText>6/10/2015</w:delText>
+      </w:r>
+    </w:del>
     <w:r>
       <w:fldChar w:fldCharType="end"/>
     </w:r>

</xml_diff>